<commit_message>
Another update to the proposal
</commit_message>
<xml_diff>
--- a/project/Project Proposal.docx
+++ b/project/Project Proposal.docx
@@ -366,53 +366,69 @@
       </w:r>
       <w:r>
         <w:rPr/>
-        <w:t xml:space="preserve">that we want to use, in this case reduceByKey on a split of each article.  Instead of an output value of one, we will use the RDD address from which the key came.  Our next transform will look for those keys which are some distance D from each other.  We can use a flatmap to expand the range of D in each direction from the keys' location in memory.  Next, we will need to then find some way to flip the keys and their data. Once flatmapped addresses are keys, we can use an inner join and again flip the data and the keys to create a composite key of tuples, combinations of keys that have come with a range D of each other in memory.  Using this data, one final transform reduceByKey will create a relative frequency for which keys come come with a range of D from each other in the corpus, based on the output of the lamda functions from the job we want to perform.    </w:t>
-      </w:r>
-    </w:p>
-    <w:p>
-      <w:pPr>
-        <w:pStyle w:val="Normal"/>
-        <w:spacing w:lineRule="auto" w:line="240" w:before="0" w:after="0"/>
-        <w:rPr/>
-      </w:pPr>
-      <w:r>
-        <w:rPr/>
-      </w:r>
-    </w:p>
-    <w:p>
-      <w:pPr>
-        <w:pStyle w:val="Normal"/>
-        <w:spacing w:lineRule="auto" w:line="240" w:before="0" w:after="0"/>
-        <w:rPr/>
-      </w:pPr>
-      <w:r>
-        <w:rPr/>
-        <w:t xml:space="preserve">In our example, the key would just be a single word, but in other cases it may be a combination of words.  Various weighting schemes could be chosen for combinations, but this is not our focus in this project.  </w:t>
-      </w:r>
-      <w:r>
-        <w:rPr/>
-        <w:t>After reducing, we will have a count of the number of times the now key-tuples overlapped.</w:t>
-      </w:r>
-    </w:p>
-    <w:p>
-      <w:pPr>
-        <w:pStyle w:val="Normal"/>
-        <w:spacing w:lineRule="auto" w:line="240" w:before="0" w:after="0"/>
-        <w:rPr/>
-      </w:pPr>
-      <w:r>
-        <w:rPr/>
-      </w:r>
-    </w:p>
-    <w:p>
-      <w:pPr>
-        <w:pStyle w:val="Normal"/>
-        <w:spacing w:lineRule="auto" w:line="240" w:before="0" w:after="0"/>
-        <w:rPr/>
-      </w:pPr>
-      <w:r>
-        <w:rPr/>
-        <w:t xml:space="preserve">The problem of choosing K clusters as a partition of the disk space is equivalent to a graph coloring problem, which is NP-hard.  We use vertices as keys from </w:t>
+        <w:t xml:space="preserve">that we want to use, in this case reduceByKey on a split of each article.  We will augment the output with the RDD address from which the key was produced.  </w:t>
+      </w:r>
+    </w:p>
+    <w:p>
+      <w:pPr>
+        <w:pStyle w:val="Normal"/>
+        <w:spacing w:lineRule="auto" w:line="240" w:before="0" w:after="0"/>
+        <w:rPr/>
+      </w:pPr>
+      <w:r>
+        <w:rPr/>
+      </w:r>
+    </w:p>
+    <w:p>
+      <w:pPr>
+        <w:pStyle w:val="Normal"/>
+        <w:spacing w:lineRule="auto" w:line="240" w:before="0" w:after="0"/>
+        <w:rPr/>
+      </w:pPr>
+      <w:r>
+        <w:rPr/>
+        <w:t xml:space="preserve">Our next transform will look for those keys that are some distance D from each other.  We can use a flatmap to expand the range of D in each direction from the keys' location in memory.  Next, we will need to then find some way to flip the keys and their data. Once flatmapped addresses are keys, we can use an inner join and again flip the data and the keys to create a composite key of tuples, combinations of keys that have come with a range D of each other in memory.  Using this data, one final transform reduceByKey will create a relative frequency for which keys come come with a range of D from each other in the corpus.  </w:t>
+      </w:r>
+      <w:r>
+        <w:rPr/>
+        <w:t>In our example, the key would just be a single word, but in other cases it may be a combination of words.</w:t>
+      </w:r>
+    </w:p>
+    <w:p>
+      <w:pPr>
+        <w:pStyle w:val="Normal"/>
+        <w:spacing w:lineRule="auto" w:line="240" w:before="0" w:after="0"/>
+        <w:rPr/>
+      </w:pPr>
+      <w:r>
+        <w:rPr/>
+      </w:r>
+    </w:p>
+    <w:p>
+      <w:pPr>
+        <w:pStyle w:val="Normal"/>
+        <w:spacing w:lineRule="auto" w:line="240" w:before="0" w:after="0"/>
+        <w:rPr/>
+      </w:pPr>
+      <w:r>
+        <w:rPr/>
+        <w:t xml:space="preserve">The problem of choosing </w:t>
+      </w:r>
+      <w:r>
+        <w:rPr/>
+        <w:t>amax</w:t>
+      </w:r>
+      <w:r>
+        <w:rPr/>
+        <w:t xml:space="preserve"> K clusters as a partition of the disk space is equivalent to a graph coloring problem, which is NP-hard.  </w:t>
+      </w:r>
+      <w:r>
+        <w:rPr/>
+        <w:t>Composite</w:t>
+      </w:r>
+      <w:r>
+        <w:rPr/>
+        <w:t xml:space="preserve"> keys from </w:t>
       </w:r>
       <w:r>
         <w:rPr/>
@@ -424,19 +440,31 @@
       </w:r>
       <w:r>
         <w:rPr/>
-        <w:t>of our reduced tuple frequencies</w:t>
-      </w:r>
-      <w:r>
-        <w:rPr/>
-        <w:t xml:space="preserve">, and weighted edges being the number of times key pairs are found close together.  Using the algorithm in [Clustering on k-edge-colored graphs, E. Angel1] we can efficiently estimate a clustering with </w:t>
-      </w:r>
-      <w:r>
-        <w:rPr/>
-        <w:t xml:space="preserve">at most </w:t>
-      </w:r>
-      <w:r>
-        <w:rPr/>
-        <w:t>K colors, trying to maximize the weights of edges within clusters.</w:t>
+        <w:t>as vertices and weirghted edges as their frequencies, we can u</w:t>
+      </w:r>
+      <w:r>
+        <w:rPr/>
+        <w:t>s</w:t>
+      </w:r>
+      <w:r>
+        <w:rPr/>
+        <w:t>e</w:t>
+      </w:r>
+      <w:r>
+        <w:rPr/>
+        <w:t xml:space="preserve"> the algorithm in [Clustering on k-edge-colored graphs, E. Angel1], </w:t>
+      </w:r>
+      <w:r>
+        <w:rPr/>
+        <w:t>which</w:t>
+      </w:r>
+      <w:r>
+        <w:rPr/>
+        <w:t xml:space="preserve"> estima</w:t>
+      </w:r>
+      <w:r>
+        <w:rPr/>
+        <w:t>tes at most K clusters based on the sum of internal edge weights.</w:t>
       </w:r>
     </w:p>
     <w:p>
@@ -502,11 +530,40 @@
       </w:r>
       <w:r>
         <w:rPr/>
-        <w:t xml:space="preserve"> will create K files in HDFS, each one representing a color from the clustering </w:t>
-      </w:r>
-      <w:r>
-        <w:rPr/>
-        <w:t xml:space="preserve">algorithm.  We can now begin the process of moving the data from the storage area to HDFS.  We can do so by taking a sample of the words within and voting on which cluster it belongs to based on how many words we draw from each cluster, normalized by the frequency with which we found those words in our original sample.  After placement in HDFS we can run the transformations and actions as normal.  We will compare the speed of this against the speed of running without the partitions.  The reason we are not interested in the clustering time, is because we assume this operation is something that is done frequently on data that is high velocity, such as social media or news.  We expect once we establish reasonable partitions for a domain, there will not be that much change to warrant redefining the partitions every time we query the data. </w:t>
+        <w:t xml:space="preserve"> will create </w:t>
+      </w:r>
+      <w:r>
+        <w:rPr/>
+        <w:t xml:space="preserve">at most </w:t>
+      </w:r>
+      <w:r>
+        <w:rPr/>
+        <w:t xml:space="preserve">K files in HDFS, each one representing a color from the clustering </w:t>
+      </w:r>
+      <w:r>
+        <w:rPr/>
+        <w:t xml:space="preserve">algorithm.  We can now begin the process of moving the data from the storage area to HDFS.  We can do so by taking a random sample of the words for each article and voting on which cluster they belong to.  We may normalize by the frequency with which we found those words in our original sample.  After placement in HDFS we can run the transformations and actions as normal.  </w:t>
+      </w:r>
+    </w:p>
+    <w:p>
+      <w:pPr>
+        <w:pStyle w:val="Normal"/>
+        <w:spacing w:lineRule="auto" w:line="240" w:before="0" w:after="0"/>
+        <w:rPr/>
+      </w:pPr>
+      <w:r>
+        <w:rPr/>
+      </w:r>
+    </w:p>
+    <w:p>
+      <w:pPr>
+        <w:pStyle w:val="Normal"/>
+        <w:spacing w:lineRule="auto" w:line="240" w:before="0" w:after="0"/>
+        <w:rPr/>
+      </w:pPr>
+      <w:r>
+        <w:rPr/>
+        <w:t xml:space="preserve">We will compare the speed of these results against the speed of running without the partitions.  The reason we will not factor the clustering time, is because we assume this operation is done off-line.   The big data task is assumed to be something that is done frequently on data that is high velocity, such as social media or news.  We expect once we establish reasonable partitions for a domain, there will not be that much change to warrant redefining the partitions every time we query the data. </w:t>
       </w:r>
     </w:p>
     <w:p>
@@ -548,7 +605,7 @@
       </w:pPr>
       <w:r>
         <w:rPr/>
-        <w:t xml:space="preserve">For future work, we would like to integrate the partitioner with the actual tasks, thus accomplishing two tasks at once.  Each time we run more tasks, the partitioning scheme would become better, until convergence, at which time the clustering could stop.  This would keep us from having to throw away the work we do on the sample data.  We would also like to do more work on generalizing the process to more complex processes, making sure the results are still applicable beyond the typical reduceByKey operation.  </w:t>
+        <w:t>For future work, we would like to integrate the partitioner with the actual tasks.  Each time we run more tasks, the partitioning scheme would become better, until a suitable convergence.  We would also like to do more work on generalizing the process to more complex tasks beyond just a single reduceByKey.</w:t>
       </w:r>
     </w:p>
     <w:sectPr>

</xml_diff>